<commit_message>
Task03 CalculateArithmeticExpression implemented; handles also unary minus
</commit_message>
<xml_diff>
--- a/Trees/TreesHW/4. Trees-and-Tree-Like-Structures-Homework.docx
+++ b/Trees/TreesHW/4. Trees-and-Tree-Like-Structures-Homework.docx
@@ -7,8 +7,6 @@
         <w:pStyle w:val="Heading1"/>
         <w:jc w:val="center"/>
       </w:pPr>
-      <w:bookmarkStart w:id="0" w:name="_GoBack"/>
-      <w:bookmarkEnd w:id="0"/>
       <w:r>
         <w:t>Homework</w:t>
       </w:r>
@@ -276,10 +274,7 @@
         <w:t xml:space="preserve"> nodes</w:t>
       </w:r>
       <w:r>
-        <w:t xml:space="preserve"> </w:t>
-      </w:r>
-      <w:r>
-        <w:t>(in increasing order)</w:t>
+        <w:t xml:space="preserve"> (in increasing order)</w:t>
       </w:r>
     </w:p>
     <w:p>
@@ -399,10 +394,7 @@
         <w:t xml:space="preserve"> of their nodes</w:t>
       </w:r>
       <w:r>
-        <w:t xml:space="preserve"> </w:t>
-      </w:r>
-      <w:r>
-        <w:t>(from the leftmost to the rightmost)</w:t>
+        <w:t xml:space="preserve"> (from the leftmost to the rightmost)</w:t>
       </w:r>
     </w:p>
     <w:tbl>
@@ -646,13 +638,7 @@
               <w:rPr>
                 <w:rFonts w:ascii="Consolas" w:hAnsi="Consolas" w:cs="Consolas"/>
               </w:rPr>
-              <w:t>3</w:t>
-            </w:r>
-            <w:r>
-              <w:rPr>
-                <w:rFonts w:ascii="Consolas" w:hAnsi="Consolas" w:cs="Consolas"/>
-              </w:rPr>
-              <w:t>8</w:t>
+              <w:t>27</w:t>
             </w:r>
           </w:p>
           <w:p>
@@ -2335,8 +2321,10 @@
               <w:rPr>
                 <w:rFonts w:ascii="Consolas" w:hAnsi="Consolas" w:cs="Consolas"/>
               </w:rPr>
-              <w:t>3</w:t>
-            </w:r>
+              <w:t>-1</w:t>
+            </w:r>
+            <w:bookmarkStart w:id="0" w:name="_GoBack"/>
+            <w:bookmarkEnd w:id="0"/>
           </w:p>
         </w:tc>
       </w:tr>
@@ -4234,7 +4222,7 @@
         </mc:Choice>
         <mc:Fallback>
           <w:pict>
-            <v:line w14:anchorId="4E405C5C" id="Straight Connector 1" o:spid="_x0000_s1026" style="position:absolute;flip:y;z-index:251662336;visibility:visible;mso-wrap-style:square;mso-width-percent:0;mso-height-percent:0;mso-wrap-distance-left:9pt;mso-wrap-distance-top:0;mso-wrap-distance-right:9pt;mso-wrap-distance-bottom:0;mso-position-horizontal:absolute;mso-position-horizontal-relative:text;mso-position-vertical:absolute;mso-position-vertical-relative:text;mso-width-percent:0;mso-height-percent:0;mso-width-relative:margin;mso-height-relative:margin" from="-.35pt,11.2pt" to="520.45pt,11.2pt" o:gfxdata="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" strokecolor="#f37123" strokeweight="1pt">
+            <v:line w14:anchorId="600AE546" id="Straight Connector 1" o:spid="_x0000_s1026" style="position:absolute;flip:y;z-index:251662336;visibility:visible;mso-wrap-style:square;mso-width-percent:0;mso-height-percent:0;mso-wrap-distance-left:9pt;mso-wrap-distance-top:0;mso-wrap-distance-right:9pt;mso-wrap-distance-bottom:0;mso-position-horizontal:absolute;mso-position-horizontal-relative:text;mso-position-vertical:absolute;mso-position-vertical-relative:text;mso-width-percent:0;mso-height-percent:0;mso-width-relative:margin;mso-height-relative:margin" from="-.35pt,11.2pt" to="520.45pt,11.2pt" o:gfxdata="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" strokecolor="#f37123" strokeweight="1pt">
               <v:stroke endcap="round"/>
             </v:line>
           </w:pict>
@@ -4302,7 +4290,7 @@
                                 <wp:extent cx="1360800" cy="439200"/>
                                 <wp:effectExtent l="0" t="0" r="0" b="0"/>
                                 <wp:docPr id="24" name="Picture 24" title="Software University Foundation - logo">
-                                  <a:hlinkClick xmlns:a="http://schemas.openxmlformats.org/drawingml/2006/main" r:id="rId1"/>
+                                  <a:hlinkClick xmlns:a="http://schemas.openxmlformats.org/drawingml/2006/main" r:id="rId22"/>
                                 </wp:docPr>
                                 <wp:cNvGraphicFramePr>
                                   <a:graphicFrameLocks xmlns:a="http://schemas.openxmlformats.org/drawingml/2006/main"/>
@@ -4493,7 +4481,7 @@
 
 <file path=word/numbering.xml><?xml version="1.0" encoding="utf-8"?>
 <w:numbering xmlns:wpc="http://schemas.microsoft.com/office/word/2010/wordprocessingCanvas" xmlns:mc="http://schemas.openxmlformats.org/markup-compatibility/2006" xmlns:o="urn:schemas-microsoft-com:office:office" xmlns:r="http://schemas.openxmlformats.org/officeDocument/2006/relationships" xmlns:m="http://schemas.openxmlformats.org/officeDocument/2006/math" xmlns:v="urn:schemas-microsoft-com:vml" xmlns:wp14="http://schemas.microsoft.com/office/word/2010/wordprocessingDrawing" xmlns:wp="http://schemas.openxmlformats.org/drawingml/2006/wordprocessingDrawing" xmlns:w10="urn:schemas-microsoft-com:office:word" xmlns:w="http://schemas.openxmlformats.org/wordprocessingml/2006/main" xmlns:w14="http://schemas.microsoft.com/office/word/2010/wordml" xmlns:w15="http://schemas.microsoft.com/office/word/2012/wordml" xmlns:wpg="http://schemas.microsoft.com/office/word/2010/wordprocessingGroup" xmlns:wpi="http://schemas.microsoft.com/office/word/2010/wordprocessingInk" xmlns:wne="http://schemas.microsoft.com/office/word/2006/wordml" xmlns:wps="http://schemas.microsoft.com/office/word/2010/wordprocessingShape" mc:Ignorable="w14 w15 wp14">
-  <w:abstractNum w:abstractNumId="0" w15:restartNumberingAfterBreak="0">
+  <w:abstractNum w:abstractNumId="0">
     <w:nsid w:val="182749FD"/>
     <w:multiLevelType w:val="hybridMultilevel"/>
     <w:tmpl w:val="793C6F5E"/>
@@ -4606,7 +4594,7 @@
       </w:rPr>
     </w:lvl>
   </w:abstractNum>
-  <w:abstractNum w:abstractNumId="1" w15:restartNumberingAfterBreak="0">
+  <w:abstractNum w:abstractNumId="1">
     <w:nsid w:val="1D573CBE"/>
     <w:multiLevelType w:val="hybridMultilevel"/>
     <w:tmpl w:val="2FF06ACC"/>
@@ -4719,7 +4707,7 @@
       </w:rPr>
     </w:lvl>
   </w:abstractNum>
-  <w:abstractNum w:abstractNumId="2" w15:restartNumberingAfterBreak="0">
+  <w:abstractNum w:abstractNumId="2">
     <w:nsid w:val="216B432F"/>
     <w:multiLevelType w:val="hybridMultilevel"/>
     <w:tmpl w:val="AAB469B6"/>
@@ -4805,7 +4793,7 @@
       </w:pPr>
     </w:lvl>
   </w:abstractNum>
-  <w:abstractNum w:abstractNumId="3" w15:restartNumberingAfterBreak="0">
+  <w:abstractNum w:abstractNumId="3">
     <w:nsid w:val="2757714C"/>
     <w:multiLevelType w:val="hybridMultilevel"/>
     <w:tmpl w:val="790E9BD6"/>
@@ -4918,7 +4906,7 @@
       </w:pPr>
     </w:lvl>
   </w:abstractNum>
-  <w:abstractNum w:abstractNumId="4" w15:restartNumberingAfterBreak="0">
+  <w:abstractNum w:abstractNumId="4">
     <w:nsid w:val="27B21A09"/>
     <w:multiLevelType w:val="hybridMultilevel"/>
     <w:tmpl w:val="2B56ED7C"/>
@@ -5008,7 +4996,7 @@
       </w:pPr>
     </w:lvl>
   </w:abstractNum>
-  <w:abstractNum w:abstractNumId="5" w15:restartNumberingAfterBreak="0">
+  <w:abstractNum w:abstractNumId="5">
     <w:nsid w:val="2AEC4D4A"/>
     <w:multiLevelType w:val="hybridMultilevel"/>
     <w:tmpl w:val="AAB469B6"/>
@@ -5094,7 +5082,7 @@
       </w:pPr>
     </w:lvl>
   </w:abstractNum>
-  <w:abstractNum w:abstractNumId="6" w15:restartNumberingAfterBreak="0">
+  <w:abstractNum w:abstractNumId="6">
     <w:nsid w:val="2AF54254"/>
     <w:multiLevelType w:val="hybridMultilevel"/>
     <w:tmpl w:val="91B0B86A"/>
@@ -5207,7 +5195,7 @@
       </w:pPr>
     </w:lvl>
   </w:abstractNum>
-  <w:abstractNum w:abstractNumId="7" w15:restartNumberingAfterBreak="0">
+  <w:abstractNum w:abstractNumId="7">
     <w:nsid w:val="2C712608"/>
     <w:multiLevelType w:val="hybridMultilevel"/>
     <w:tmpl w:val="5A585916"/>
@@ -5320,7 +5308,7 @@
       </w:pPr>
     </w:lvl>
   </w:abstractNum>
-  <w:abstractNum w:abstractNumId="8" w15:restartNumberingAfterBreak="0">
+  <w:abstractNum w:abstractNumId="8">
     <w:nsid w:val="30DB7EE5"/>
     <w:multiLevelType w:val="hybridMultilevel"/>
     <w:tmpl w:val="8E5CFFD0"/>
@@ -5433,7 +5421,7 @@
       </w:rPr>
     </w:lvl>
   </w:abstractNum>
-  <w:abstractNum w:abstractNumId="9" w15:restartNumberingAfterBreak="0">
+  <w:abstractNum w:abstractNumId="9">
     <w:nsid w:val="5119045B"/>
     <w:multiLevelType w:val="hybridMultilevel"/>
     <w:tmpl w:val="78C496DC"/>
@@ -5546,7 +5534,7 @@
       </w:rPr>
     </w:lvl>
   </w:abstractNum>
-  <w:abstractNum w:abstractNumId="10" w15:restartNumberingAfterBreak="0">
+  <w:abstractNum w:abstractNumId="10">
     <w:nsid w:val="68E72807"/>
     <w:multiLevelType w:val="hybridMultilevel"/>
     <w:tmpl w:val="C3E4AAA2"/>
@@ -5632,7 +5620,7 @@
       </w:pPr>
     </w:lvl>
   </w:abstractNum>
-  <w:abstractNum w:abstractNumId="11" w15:restartNumberingAfterBreak="0">
+  <w:abstractNum w:abstractNumId="11">
     <w:nsid w:val="68F07DD5"/>
     <w:multiLevelType w:val="hybridMultilevel"/>
     <w:tmpl w:val="AAB469B6"/>
@@ -5718,7 +5706,7 @@
       </w:pPr>
     </w:lvl>
   </w:abstractNum>
-  <w:abstractNum w:abstractNumId="12" w15:restartNumberingAfterBreak="0">
+  <w:abstractNum w:abstractNumId="12">
     <w:nsid w:val="75A93593"/>
     <w:multiLevelType w:val="hybridMultilevel"/>
     <w:tmpl w:val="5CB055F0"/>
@@ -6637,6 +6625,7 @@
       <w:spacing w:after="0" w:line="240" w:lineRule="auto"/>
     </w:pPr>
     <w:tblPr>
+      <w:tblInd w:w="0" w:type="dxa"/>
       <w:tblBorders>
         <w:top w:val="single" w:sz="4" w:space="0" w:color="auto"/>
         <w:left w:val="single" w:sz="4" w:space="0" w:color="auto"/>
@@ -6645,6 +6634,12 @@
         <w:insideH w:val="single" w:sz="4" w:space="0" w:color="auto"/>
         <w:insideV w:val="single" w:sz="4" w:space="0" w:color="auto"/>
       </w:tblBorders>
+      <w:tblCellMar>
+        <w:top w:w="0" w:type="dxa"/>
+        <w:left w:w="108" w:type="dxa"/>
+        <w:bottom w:w="0" w:type="dxa"/>
+        <w:right w:w="108" w:type="dxa"/>
+      </w:tblCellMar>
     </w:tblPr>
   </w:style>
   <w:style w:type="character" w:customStyle="1" w:styleId="ListParagraphChar">
@@ -6973,7 +6968,7 @@
 </file>
 
 <file path=customXml/itemProps1.xml><?xml version="1.0" encoding="utf-8"?>
-<ds:datastoreItem xmlns:ds="http://schemas.openxmlformats.org/officeDocument/2006/customXml" ds:itemID="{454F23EA-A5DA-4A55-AAA6-569D38BA9116}">
+<ds:datastoreItem xmlns:ds="http://schemas.openxmlformats.org/officeDocument/2006/customXml" ds:itemID="{6C6DE980-B4D1-4721-BE95-1809F716708B}">
   <ds:schemaRefs>
     <ds:schemaRef ds:uri="http://schemas.openxmlformats.org/officeDocument/2006/bibliography"/>
   </ds:schemaRefs>

</xml_diff>

<commit_message>
Task 02 Directory Tree solved
</commit_message>
<xml_diff>
--- a/Trees/TreesHW/4. Trees-and-Tree-Like-Structures-Homework.docx
+++ b/Trees/TreesHW/4. Trees-and-Tree-Like-Structures-Homework.docx
@@ -1956,7 +1956,27 @@
             <w:noProof/>
             <w:lang w:val="bg-BG"/>
           </w:rPr>
-          <w:t>DirectoryInfo.GetFiles()</w:t>
+          <w:t>DirectoryInfo.Get</w:t>
+        </w:r>
+        <w:bookmarkStart w:id="0" w:name="_GoBack"/>
+        <w:bookmarkEnd w:id="0"/>
+        <w:r>
+          <w:rPr>
+            <w:rStyle w:val="Hyperlink"/>
+            <w:rFonts w:ascii="Consolas" w:hAnsi="Consolas" w:cs="Consolas"/>
+            <w:noProof/>
+            <w:lang w:val="bg-BG"/>
+          </w:rPr>
+          <w:t>F</w:t>
+        </w:r>
+        <w:r>
+          <w:rPr>
+            <w:rStyle w:val="Hyperlink"/>
+            <w:rFonts w:ascii="Consolas" w:hAnsi="Consolas" w:cs="Consolas"/>
+            <w:noProof/>
+            <w:lang w:val="bg-BG"/>
+          </w:rPr>
+          <w:t>iles()</w:t>
         </w:r>
       </w:hyperlink>
       <w:r>
@@ -1973,7 +1993,25 @@
             <w:noProof/>
             <w:lang w:val="bg-BG"/>
           </w:rPr>
-          <w:t>DirectoryInfo.GetDirectories()</w:t>
+          <w:t>DirectoryInfo.Ge</w:t>
+        </w:r>
+        <w:r>
+          <w:rPr>
+            <w:rStyle w:val="Hyperlink"/>
+            <w:rFonts w:ascii="Consolas" w:hAnsi="Consolas" w:cs="Consolas"/>
+            <w:noProof/>
+            <w:lang w:val="bg-BG"/>
+          </w:rPr>
+          <w:t>t</w:t>
+        </w:r>
+        <w:r>
+          <w:rPr>
+            <w:rStyle w:val="Hyperlink"/>
+            <w:rFonts w:ascii="Consolas" w:hAnsi="Consolas" w:cs="Consolas"/>
+            <w:noProof/>
+            <w:lang w:val="bg-BG"/>
+          </w:rPr>
+          <w:t>Directories()</w:t>
         </w:r>
       </w:hyperlink>
       <w:r>
@@ -2323,8 +2361,6 @@
               </w:rPr>
               <w:t>-1</w:t>
             </w:r>
-            <w:bookmarkStart w:id="0" w:name="_GoBack"/>
-            <w:bookmarkEnd w:id="0"/>
           </w:p>
         </w:tc>
       </w:tr>
@@ -3705,7 +3741,7 @@
                           <wp:extent cx="200025" cy="200025"/>
                           <wp:effectExtent l="0" t="0" r="9525" b="9525"/>
                           <wp:docPr id="11" name="Picture 11" title="Software University Foundation">
-                            <a:hlinkClick xmlns:a="http://schemas.openxmlformats.org/drawingml/2006/main" r:id="rId1"/>
+                            <a:hlinkClick xmlns:a="http://schemas.openxmlformats.org/drawingml/2006/main" r:id="rId22"/>
                           </wp:docPr>
                           <wp:cNvGraphicFramePr/>
                           <a:graphic xmlns:a="http://schemas.openxmlformats.org/drawingml/2006/main">
@@ -3713,7 +3749,7 @@
                               <pic:pic xmlns:pic="http://schemas.openxmlformats.org/drawingml/2006/picture">
                                 <pic:nvPicPr>
                                   <pic:cNvPr id="94" name="Picture 4" title="Software University Foundation">
-                                    <a:hlinkClick r:id="rId1"/>
+                                    <a:hlinkClick r:id="rId22"/>
                                   </pic:cNvPr>
                                   <pic:cNvPicPr/>
                                 </pic:nvPicPr>
@@ -4222,7 +4258,7 @@
         </mc:Choice>
         <mc:Fallback>
           <w:pict>
-            <v:line w14:anchorId="600AE546" id="Straight Connector 1" o:spid="_x0000_s1026" style="position:absolute;flip:y;z-index:251662336;visibility:visible;mso-wrap-style:square;mso-width-percent:0;mso-height-percent:0;mso-wrap-distance-left:9pt;mso-wrap-distance-top:0;mso-wrap-distance-right:9pt;mso-wrap-distance-bottom:0;mso-position-horizontal:absolute;mso-position-horizontal-relative:text;mso-position-vertical:absolute;mso-position-vertical-relative:text;mso-width-percent:0;mso-height-percent:0;mso-width-relative:margin;mso-height-relative:margin" from="-.35pt,11.2pt" to="520.45pt,11.2pt" o:gfxdata="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" strokecolor="#f37123" strokeweight="1pt">
+            <v:line w14:anchorId="7DC1DD09" id="Straight Connector 1" o:spid="_x0000_s1026" style="position:absolute;flip:y;z-index:251662336;visibility:visible;mso-wrap-style:square;mso-width-percent:0;mso-height-percent:0;mso-wrap-distance-left:9pt;mso-wrap-distance-top:0;mso-wrap-distance-right:9pt;mso-wrap-distance-bottom:0;mso-position-horizontal:absolute;mso-position-horizontal-relative:text;mso-position-vertical:absolute;mso-position-vertical-relative:text;mso-width-percent:0;mso-height-percent:0;mso-width-relative:margin;mso-height-relative:margin" from="-.35pt,11.2pt" to="520.45pt,11.2pt" o:gfxdata="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" strokecolor="#f37123" strokeweight="1pt">
               <v:stroke endcap="round"/>
             </v:line>
           </w:pict>
@@ -4290,7 +4326,7 @@
                                 <wp:extent cx="1360800" cy="439200"/>
                                 <wp:effectExtent l="0" t="0" r="0" b="0"/>
                                 <wp:docPr id="24" name="Picture 24" title="Software University Foundation - logo">
-                                  <a:hlinkClick xmlns:a="http://schemas.openxmlformats.org/drawingml/2006/main" r:id="rId22"/>
+                                  <a:hlinkClick xmlns:a="http://schemas.openxmlformats.org/drawingml/2006/main" r:id="rId1"/>
                                 </wp:docPr>
                                 <wp:cNvGraphicFramePr>
                                   <a:graphicFrameLocks xmlns:a="http://schemas.openxmlformats.org/drawingml/2006/main"/>
@@ -4481,7 +4517,7 @@
 
 <file path=word/numbering.xml><?xml version="1.0" encoding="utf-8"?>
 <w:numbering xmlns:wpc="http://schemas.microsoft.com/office/word/2010/wordprocessingCanvas" xmlns:mc="http://schemas.openxmlformats.org/markup-compatibility/2006" xmlns:o="urn:schemas-microsoft-com:office:office" xmlns:r="http://schemas.openxmlformats.org/officeDocument/2006/relationships" xmlns:m="http://schemas.openxmlformats.org/officeDocument/2006/math" xmlns:v="urn:schemas-microsoft-com:vml" xmlns:wp14="http://schemas.microsoft.com/office/word/2010/wordprocessingDrawing" xmlns:wp="http://schemas.openxmlformats.org/drawingml/2006/wordprocessingDrawing" xmlns:w10="urn:schemas-microsoft-com:office:word" xmlns:w="http://schemas.openxmlformats.org/wordprocessingml/2006/main" xmlns:w14="http://schemas.microsoft.com/office/word/2010/wordml" xmlns:w15="http://schemas.microsoft.com/office/word/2012/wordml" xmlns:wpg="http://schemas.microsoft.com/office/word/2010/wordprocessingGroup" xmlns:wpi="http://schemas.microsoft.com/office/word/2010/wordprocessingInk" xmlns:wne="http://schemas.microsoft.com/office/word/2006/wordml" xmlns:wps="http://schemas.microsoft.com/office/word/2010/wordprocessingShape" mc:Ignorable="w14 w15 wp14">
-  <w:abstractNum w:abstractNumId="0">
+  <w:abstractNum w:abstractNumId="0" w15:restartNumberingAfterBreak="0">
     <w:nsid w:val="182749FD"/>
     <w:multiLevelType w:val="hybridMultilevel"/>
     <w:tmpl w:val="793C6F5E"/>
@@ -4594,7 +4630,7 @@
       </w:rPr>
     </w:lvl>
   </w:abstractNum>
-  <w:abstractNum w:abstractNumId="1">
+  <w:abstractNum w:abstractNumId="1" w15:restartNumberingAfterBreak="0">
     <w:nsid w:val="1D573CBE"/>
     <w:multiLevelType w:val="hybridMultilevel"/>
     <w:tmpl w:val="2FF06ACC"/>
@@ -4707,7 +4743,7 @@
       </w:rPr>
     </w:lvl>
   </w:abstractNum>
-  <w:abstractNum w:abstractNumId="2">
+  <w:abstractNum w:abstractNumId="2" w15:restartNumberingAfterBreak="0">
     <w:nsid w:val="216B432F"/>
     <w:multiLevelType w:val="hybridMultilevel"/>
     <w:tmpl w:val="AAB469B6"/>
@@ -4793,7 +4829,7 @@
       </w:pPr>
     </w:lvl>
   </w:abstractNum>
-  <w:abstractNum w:abstractNumId="3">
+  <w:abstractNum w:abstractNumId="3" w15:restartNumberingAfterBreak="0">
     <w:nsid w:val="2757714C"/>
     <w:multiLevelType w:val="hybridMultilevel"/>
     <w:tmpl w:val="790E9BD6"/>
@@ -4906,7 +4942,7 @@
       </w:pPr>
     </w:lvl>
   </w:abstractNum>
-  <w:abstractNum w:abstractNumId="4">
+  <w:abstractNum w:abstractNumId="4" w15:restartNumberingAfterBreak="0">
     <w:nsid w:val="27B21A09"/>
     <w:multiLevelType w:val="hybridMultilevel"/>
     <w:tmpl w:val="2B56ED7C"/>
@@ -4996,7 +5032,7 @@
       </w:pPr>
     </w:lvl>
   </w:abstractNum>
-  <w:abstractNum w:abstractNumId="5">
+  <w:abstractNum w:abstractNumId="5" w15:restartNumberingAfterBreak="0">
     <w:nsid w:val="2AEC4D4A"/>
     <w:multiLevelType w:val="hybridMultilevel"/>
     <w:tmpl w:val="AAB469B6"/>
@@ -5082,7 +5118,7 @@
       </w:pPr>
     </w:lvl>
   </w:abstractNum>
-  <w:abstractNum w:abstractNumId="6">
+  <w:abstractNum w:abstractNumId="6" w15:restartNumberingAfterBreak="0">
     <w:nsid w:val="2AF54254"/>
     <w:multiLevelType w:val="hybridMultilevel"/>
     <w:tmpl w:val="91B0B86A"/>
@@ -5195,7 +5231,7 @@
       </w:pPr>
     </w:lvl>
   </w:abstractNum>
-  <w:abstractNum w:abstractNumId="7">
+  <w:abstractNum w:abstractNumId="7" w15:restartNumberingAfterBreak="0">
     <w:nsid w:val="2C712608"/>
     <w:multiLevelType w:val="hybridMultilevel"/>
     <w:tmpl w:val="5A585916"/>
@@ -5308,7 +5344,7 @@
       </w:pPr>
     </w:lvl>
   </w:abstractNum>
-  <w:abstractNum w:abstractNumId="8">
+  <w:abstractNum w:abstractNumId="8" w15:restartNumberingAfterBreak="0">
     <w:nsid w:val="30DB7EE5"/>
     <w:multiLevelType w:val="hybridMultilevel"/>
     <w:tmpl w:val="8E5CFFD0"/>
@@ -5421,7 +5457,7 @@
       </w:rPr>
     </w:lvl>
   </w:abstractNum>
-  <w:abstractNum w:abstractNumId="9">
+  <w:abstractNum w:abstractNumId="9" w15:restartNumberingAfterBreak="0">
     <w:nsid w:val="5119045B"/>
     <w:multiLevelType w:val="hybridMultilevel"/>
     <w:tmpl w:val="78C496DC"/>
@@ -5534,7 +5570,7 @@
       </w:rPr>
     </w:lvl>
   </w:abstractNum>
-  <w:abstractNum w:abstractNumId="10">
+  <w:abstractNum w:abstractNumId="10" w15:restartNumberingAfterBreak="0">
     <w:nsid w:val="68E72807"/>
     <w:multiLevelType w:val="hybridMultilevel"/>
     <w:tmpl w:val="C3E4AAA2"/>
@@ -5620,7 +5656,7 @@
       </w:pPr>
     </w:lvl>
   </w:abstractNum>
-  <w:abstractNum w:abstractNumId="11">
+  <w:abstractNum w:abstractNumId="11" w15:restartNumberingAfterBreak="0">
     <w:nsid w:val="68F07DD5"/>
     <w:multiLevelType w:val="hybridMultilevel"/>
     <w:tmpl w:val="AAB469B6"/>
@@ -5706,7 +5742,7 @@
       </w:pPr>
     </w:lvl>
   </w:abstractNum>
-  <w:abstractNum w:abstractNumId="12">
+  <w:abstractNum w:abstractNumId="12" w15:restartNumberingAfterBreak="0">
     <w:nsid w:val="75A93593"/>
     <w:multiLevelType w:val="hybridMultilevel"/>
     <w:tmpl w:val="5CB055F0"/>
@@ -6625,7 +6661,6 @@
       <w:spacing w:after="0" w:line="240" w:lineRule="auto"/>
     </w:pPr>
     <w:tblPr>
-      <w:tblInd w:w="0" w:type="dxa"/>
       <w:tblBorders>
         <w:top w:val="single" w:sz="4" w:space="0" w:color="auto"/>
         <w:left w:val="single" w:sz="4" w:space="0" w:color="auto"/>
@@ -6634,12 +6669,6 @@
         <w:insideH w:val="single" w:sz="4" w:space="0" w:color="auto"/>
         <w:insideV w:val="single" w:sz="4" w:space="0" w:color="auto"/>
       </w:tblBorders>
-      <w:tblCellMar>
-        <w:top w:w="0" w:type="dxa"/>
-        <w:left w:w="108" w:type="dxa"/>
-        <w:bottom w:w="0" w:type="dxa"/>
-        <w:right w:w="108" w:type="dxa"/>
-      </w:tblCellMar>
     </w:tblPr>
   </w:style>
   <w:style w:type="character" w:customStyle="1" w:styleId="ListParagraphChar">
@@ -6968,7 +6997,7 @@
 </file>
 
 <file path=customXml/itemProps1.xml><?xml version="1.0" encoding="utf-8"?>
-<ds:datastoreItem xmlns:ds="http://schemas.openxmlformats.org/officeDocument/2006/customXml" ds:itemID="{6C6DE980-B4D1-4721-BE95-1809F716708B}">
+<ds:datastoreItem xmlns:ds="http://schemas.openxmlformats.org/officeDocument/2006/customXml" ds:itemID="{962236FF-2310-4F3F-93ED-6F1FA6815E00}">
   <ds:schemaRefs>
     <ds:schemaRef ds:uri="http://schemas.openxmlformats.org/officeDocument/2006/bibliography"/>
   </ds:schemaRefs>

</xml_diff>